<commit_message>
add dissertation template and sample
</commit_message>
<xml_diff>
--- a/kosombe submit fall/샘플 최적화 CUDA 기반 병렬 처리를 통한 인실리코 약물 심독성 예측 효율성 향상.docx
+++ b/kosombe submit fall/샘플 최적화 CUDA 기반 병렬 처리를 통한 인실리코 약물 심독성 예측 효율성 향상.docx
@@ -65,7 +65,7 @@
           <w:sz w:val="26"/>
           <w:szCs w:val="26"/>
         </w:rPr>
-        <w:t>silico drug cardiotoxicity prediction</w:t>
+        <w:t xml:space="preserve">silico drug cardiotoxicity prediction </w:t>
       </w:r>
       <w:r>
         <w:rPr>
@@ -74,7 +74,7 @@
           <w:sz w:val="26"/>
           <w:szCs w:val="26"/>
         </w:rPr>
-        <w:t xml:space="preserve"> </w:t>
+        <w:t xml:space="preserve">using sample-optimised </w:t>
       </w:r>
       <w:r>
         <w:rPr>
@@ -83,15 +83,6 @@
           <w:sz w:val="26"/>
           <w:szCs w:val="26"/>
         </w:rPr>
-        <w:t xml:space="preserve">using sample-optimised </w:t>
-      </w:r>
-      <w:r>
-        <w:rPr>
-          <w:rFonts w:eastAsia="Batang"/>
-          <w:b/>
-          <w:sz w:val="26"/>
-          <w:szCs w:val="26"/>
-        </w:rPr>
         <w:t>CUDA-based parallel processing</w:t>
       </w:r>
     </w:p>
@@ -171,7 +162,7 @@
           <w:sz w:val="18"/>
           <w:szCs w:val="20"/>
         </w:rPr>
-        <w:t xml:space="preserve"> ,</w:t>
+        <w:t>,</w:t>
       </w:r>
       <w:r>
         <w:rPr>
@@ -187,8 +178,34 @@
           <w:sz w:val="18"/>
           <w:szCs w:val="20"/>
         </w:rPr>
+        <w:t>Ariyadi</w:t>
+      </w:r>
+      <w:r>
+        <w:rPr>
+          <w:rFonts w:eastAsia="Batang"/>
+          <w:sz w:val="18"/>
+          <w:szCs w:val="20"/>
+          <w:vertAlign w:val="superscript"/>
+        </w:rPr>
+        <w:t>1</w:t>
+      </w:r>
+      <w:r>
+        <w:rPr>
+          <w:rFonts w:eastAsia="Batang"/>
+          <w:sz w:val="18"/>
+          <w:szCs w:val="20"/>
+        </w:rPr>
+        <w:t xml:space="preserve">, </w:t>
+      </w:r>
+      <w:r>
+        <w:rPr>
+          <w:rFonts w:eastAsia="Batang"/>
+          <w:sz w:val="18"/>
+          <w:szCs w:val="20"/>
+        </w:rPr>
         <w:t>Ali Ikhsanul Qauli</w:t>
       </w:r>
+      <w:proofErr w:type="gramStart"/>
       <w:r>
         <w:rPr>
           <w:rFonts w:eastAsia="Batang"/>
@@ -213,7 +230,16 @@
           <w:sz w:val="18"/>
           <w:szCs w:val="20"/>
         </w:rPr>
-        <w:t xml:space="preserve">, </w:t>
+        <w:t>,</w:t>
+      </w:r>
+      <w:proofErr w:type="gramEnd"/>
+      <w:r>
+        <w:rPr>
+          <w:rFonts w:eastAsia="Batang"/>
+          <w:sz w:val="18"/>
+          <w:szCs w:val="20"/>
+        </w:rPr>
+        <w:t xml:space="preserve"> </w:t>
       </w:r>
       <w:r>
         <w:rPr>
@@ -952,16 +978,7 @@
           <w:sz w:val="18"/>
           <w:szCs w:val="18"/>
         </w:rPr>
-        <w:t xml:space="preserve">option to add </w:t>
-      </w:r>
-      <w:r>
-        <w:rPr>
-          <w:rFonts w:asciiTheme="minorHAnsi" w:eastAsiaTheme="minorHAnsi" w:hAnsiTheme="minorHAnsi"/>
-          <w:bCs/>
-          <w:sz w:val="18"/>
-          <w:szCs w:val="18"/>
-        </w:rPr>
-        <w:t>18 values of conductance variability</w:t>
+        <w:t>option to add 18 values of conductance variability</w:t>
       </w:r>
       <w:r>
         <w:rPr>
@@ -1883,25 +1900,14 @@
         </w:rPr>
         <w:t xml:space="preserve">Compared to previous approach, we optimise the computing core allocation algorithm. </w:t>
       </w:r>
-      <w:proofErr w:type="spellStart"/>
-      <w:r>
-        <w:rPr>
-          <w:rFonts w:asciiTheme="minorHAnsi" w:eastAsiaTheme="minorHAnsi" w:hAnsiTheme="minorHAnsi"/>
-          <w:bCs/>
-          <w:sz w:val="18"/>
-          <w:szCs w:val="18"/>
-        </w:rPr>
-        <w:t>Through</w:t>
-      </w:r>
-      <w:proofErr w:type="spellEnd"/>
-      <w:r>
-        <w:rPr>
-          <w:rFonts w:asciiTheme="minorHAnsi" w:eastAsiaTheme="minorHAnsi" w:hAnsiTheme="minorHAnsi"/>
-          <w:bCs/>
-          <w:sz w:val="18"/>
-          <w:szCs w:val="18"/>
-        </w:rPr>
-        <w:t xml:space="preserve"> extensive testing, we concluded that the most efficient configuration was 32 cores per block.</w:t>
+      <w:r>
+        <w:rPr>
+          <w:rFonts w:asciiTheme="minorHAnsi" w:eastAsiaTheme="minorHAnsi" w:hAnsiTheme="minorHAnsi"/>
+          <w:bCs/>
+          <w:sz w:val="18"/>
+          <w:szCs w:val="18"/>
+        </w:rPr>
+        <w:t>Through extensive testing, we concluded that the most efficient configuration was 32 cores per block.</w:t>
       </w:r>
     </w:p>
     <w:p>
@@ -1943,25 +1949,7 @@
           <w:sz w:val="18"/>
           <w:szCs w:val="18"/>
         </w:rPr>
-        <w:t xml:space="preserve">In theory, GPU cores operate at lower clock speeds, making them inherently less powerful than Central Processing Unit (CPU) cores, which is why CPUs are typically preferred for single-sample simulations. The computation time for CPUs increases linearly with the sample size and pacing, meaning that as the number of samples grows, so does the time </w:t>
-      </w:r>
-      <w:r>
-        <w:rPr>
-          <w:rFonts w:asciiTheme="minorHAnsi" w:eastAsiaTheme="minorHAnsi" w:hAnsiTheme="minorHAnsi"/>
-          <w:bCs/>
-          <w:sz w:val="18"/>
-          <w:szCs w:val="18"/>
-        </w:rPr>
-        <w:t>require</w:t>
-      </w:r>
-      <w:r>
-        <w:rPr>
-          <w:rFonts w:asciiTheme="minorHAnsi" w:eastAsiaTheme="minorHAnsi" w:hAnsiTheme="minorHAnsi"/>
-          <w:bCs/>
-          <w:sz w:val="18"/>
-          <w:szCs w:val="18"/>
-        </w:rPr>
-        <w:t xml:space="preserve"> for computation. In contrast, GPU parallelization eliminates this linear growth; the time it takes to compute one sample is nearly the same regardless of how many samples are processed, thanks to its parallel computing architecture.</w:t>
+        <w:t>In theory, GPU cores operate at lower clock speeds, making them inherently less powerful than Central Processing Unit (CPU) cores, which is why CPUs are typically preferred for single-sample simulations. The computation time for CPUs increases linearly with the sample size and pacing, meaning that as the number of samples grows, so does the time require for computation. In contrast, GPU parallelization eliminates this linear growth; the time it takes to compute one sample is nearly the same regardless of how many samples are processed, thanks to its parallel computing architecture.</w:t>
       </w:r>
       <w:r>
         <w:rPr>
@@ -2066,16 +2054,7 @@
           <w:sz w:val="18"/>
           <w:szCs w:val="18"/>
         </w:rPr>
-        <w:t xml:space="preserve">ation significantly more time-efficient for most simulations. All results were tested under the Bepridil drug effect with a concentration of 99.0 mMol, and the experiments showed no significant difference in performance between drug and no-drug </w:t>
-      </w:r>
-      <w:r>
-        <w:rPr>
-          <w:rFonts w:asciiTheme="minorHAnsi" w:eastAsiaTheme="minorHAnsi" w:hAnsiTheme="minorHAnsi"/>
-          <w:bCs/>
-          <w:sz w:val="18"/>
-          <w:szCs w:val="18"/>
-        </w:rPr>
-        <w:t>simulations.</w:t>
+        <w:t>ation significantly more time-efficient for most simulations. All results were tested under the Bepridil drug effect with a concentration of 99.0 mMol, and the experiments showed no significant difference in performance between drug and no-drug simulations.</w:t>
       </w:r>
     </w:p>
     <w:p>
@@ -2213,37 +2192,63 @@
     <w:p>
       <w:pPr>
         <w:spacing w:line="240" w:lineRule="exact"/>
-        <w:ind w:firstLineChars="50" w:firstLine="90"/>
         <w:jc w:val="both"/>
         <w:rPr>
+          <w:rFonts w:asciiTheme="minorHAnsi" w:eastAsiaTheme="minorHAnsi" w:hAnsiTheme="minorHAnsi"/>
+          <w:sz w:val="18"/>
+          <w:szCs w:val="18"/>
+        </w:rPr>
+      </w:pPr>
+      <w:r>
+        <w:rPr>
+          <w:rFonts w:asciiTheme="minorHAnsi" w:eastAsiaTheme="minorHAnsi" w:hAnsiTheme="minorHAnsi"/>
+          <w:sz w:val="18"/>
+          <w:szCs w:val="18"/>
+        </w:rPr>
+        <w:t xml:space="preserve"> </w:t>
+      </w:r>
+      <w:r>
+        <w:rPr>
+          <w:rFonts w:asciiTheme="minorHAnsi" w:eastAsiaTheme="minorHAnsi" w:hAnsiTheme="minorHAnsi"/>
+          <w:sz w:val="18"/>
+          <w:szCs w:val="18"/>
+        </w:rPr>
+        <w:t xml:space="preserve">This work was supported by Innovative Human Resource Development for Local Intellectualization program through the Institute of Information &amp; Communications Technology Planning &amp; </w:t>
+      </w:r>
+      <w:proofErr w:type="gramStart"/>
+      <w:r>
+        <w:rPr>
+          <w:rFonts w:asciiTheme="minorHAnsi" w:eastAsiaTheme="minorHAnsi" w:hAnsiTheme="minorHAnsi"/>
+          <w:sz w:val="18"/>
+          <w:szCs w:val="18"/>
+        </w:rPr>
+        <w:t>Evaluation(</w:t>
+      </w:r>
+      <w:proofErr w:type="gramEnd"/>
+      <w:r>
+        <w:rPr>
+          <w:rFonts w:asciiTheme="minorHAnsi" w:eastAsiaTheme="minorHAnsi" w:hAnsiTheme="minorHAnsi"/>
+          <w:sz w:val="18"/>
+          <w:szCs w:val="18"/>
+        </w:rPr>
+        <w:t>IITP) grant funded by the Korea government(MSIT) (IITP-2024-RS-2020-II201612)</w:t>
+      </w:r>
+      <w:r>
+        <w:rPr>
+          <w:rFonts w:asciiTheme="minorHAnsi" w:eastAsiaTheme="minorHAnsi" w:hAnsiTheme="minorHAnsi"/>
+          <w:sz w:val="18"/>
+          <w:szCs w:val="18"/>
+        </w:rPr>
+        <w:t>.</w:t>
+      </w:r>
+    </w:p>
+    <w:p>
+      <w:pPr>
+        <w:spacing w:line="240" w:lineRule="exact"/>
+        <w:rPr>
           <w:rFonts w:ascii="Batang" w:eastAsia="Batang" w:hAnsi="Batang"/>
-          <w:sz w:val="18"/>
-          <w:szCs w:val="18"/>
-        </w:rPr>
-      </w:pPr>
-      <w:r>
-        <w:rPr>
-          <w:rFonts w:asciiTheme="minorHAnsi" w:eastAsiaTheme="minorHAnsi" w:hAnsiTheme="minorHAnsi"/>
-          <w:sz w:val="18"/>
-          <w:szCs w:val="18"/>
-        </w:rPr>
-        <w:t>This research was partially supported by the Ministry of Food and Drug Safety (22213MFDS3922), the NRF (National Research Foundation of Korea) under the Basic Science Research Program (2022R1A2C2006326), and the MSIT (Ministry of Science and ICT), Korea, under the Grand Information Technology Research Center support program (IITP-2022-2020-0-01612) supervised by the IITP (Institute for Information &amp; communications Technology Planning &amp; Evaluation).</w:t>
-      </w:r>
-      <w:r>
-        <w:rPr>
-          <w:rFonts w:ascii="Batang" w:eastAsia="Batang" w:hAnsi="Batang" w:hint="eastAsia"/>
-          <w:sz w:val="18"/>
-          <w:szCs w:val="18"/>
-        </w:rPr>
-        <w:t xml:space="preserve"> </w:t>
-      </w:r>
-    </w:p>
-    <w:p>
-      <w:pPr>
-        <w:spacing w:line="240" w:lineRule="exact"/>
-        <w:rPr>
-          <w:rFonts w:ascii="Batang" w:eastAsia="Batang" w:hAnsi="Batang"/>
-          <w:szCs w:val="20"/>
+          <w:szCs w:val="20"/>
+          <w:lang w:val="en-US"/>
         </w:rPr>
       </w:pPr>
     </w:p>

</xml_diff>